<commit_message>
Optimization + Minor bug fixes
</commit_message>
<xml_diff>
--- a/Doc/DLTTB.docx
+++ b/Doc/DLTTB.docx
@@ -255,6 +255,7 @@
           <w:szCs w:val="24"/>
         </w:rPr>
       </w:pPr>
+      <w:bookmarkStart w:id="0" w:name="_GoBack"/>
       <w:r>
         <w:rPr>
           <w:rFonts w:hint="default" w:ascii="Calibri" w:hAnsi="Calibri" w:eastAsia="SimSun" w:cs="Calibri"/>
@@ -307,6 +308,7 @@
           </wp:inline>
         </w:drawing>
       </w:r>
+      <w:bookmarkEnd w:id="0"/>
     </w:p>
     <w:p>
       <w:pPr>
@@ -333,21 +335,7 @@
           <w:szCs w:val="24"/>
           <w:lang w:val="en-MY" w:eastAsia="zh-CN" w:bidi="ar"/>
         </w:rPr>
-        <w:t>S</w:t>
-      </w:r>
-      <w:bookmarkStart w:id="0" w:name="_GoBack"/>
-      <w:bookmarkEnd w:id="0"/>
-      <w:r>
-        <w:rPr>
-          <w:rFonts w:hint="default" w:ascii="Calibri" w:hAnsi="Calibri" w:eastAsia="SimSun" w:cs="Calibri"/>
-          <w:b/>
-          <w:bCs/>
-          <w:kern w:val="0"/>
-          <w:sz w:val="24"/>
-          <w:szCs w:val="24"/>
-          <w:lang w:val="en-MY" w:eastAsia="zh-CN" w:bidi="ar"/>
-        </w:rPr>
-        <w:t>inewave</w:t>
+        <w:t>Sinewave</w:t>
       </w:r>
       <w:r>
         <w:rPr>
@@ -1075,9 +1063,11 @@
         <w:suppressLineNumbers w:val="0"/>
         <w:jc w:val="left"/>
         <w:rPr>
-          <w:rFonts w:hint="default" w:ascii="Calibri" w:hAnsi="Calibri" w:cs="Calibri"/>
-          <w:sz w:val="24"/>
-          <w:szCs w:val="24"/>
+          <w:rFonts w:hint="default" w:ascii="Calibri" w:hAnsi="Calibri" w:eastAsia="SimSun" w:cs="Calibri"/>
+          <w:kern w:val="0"/>
+          <w:sz w:val="24"/>
+          <w:szCs w:val="24"/>
+          <w:lang w:val="en-US" w:eastAsia="zh-CN" w:bidi="ar"/>
         </w:rPr>
       </w:pPr>
       <w:r>
@@ -1090,6 +1080,22 @@
         </w:rPr>
         <w:t>We decided to take one step beyond to address the limitation described in the original LTTB algorithm.</w:t>
       </w:r>
+    </w:p>
+    <w:p>
+      <w:pPr>
+        <w:keepNext w:val="0"/>
+        <w:keepLines w:val="0"/>
+        <w:widowControl/>
+        <w:suppressLineNumbers w:val="0"/>
+        <w:jc w:val="left"/>
+        <w:rPr>
+          <w:rFonts w:hint="default" w:ascii="Calibri" w:hAnsi="Calibri" w:eastAsia="SimSun" w:cs="Calibri"/>
+          <w:kern w:val="0"/>
+          <w:sz w:val="24"/>
+          <w:szCs w:val="24"/>
+          <w:lang w:val="en-US" w:eastAsia="zh-CN" w:bidi="ar"/>
+        </w:rPr>
+      </w:pPr>
     </w:p>
     <w:p>
       <w:pPr>
@@ -1214,6 +1220,116 @@
           <w:rFonts w:hint="default" w:ascii="Calibri" w:hAnsi="Calibri" w:cs="Calibri"/>
           <w:sz w:val="24"/>
           <w:szCs w:val="24"/>
+        </w:rPr>
+      </w:pPr>
+    </w:p>
+    <w:p>
+      <w:pPr>
+        <w:keepNext w:val="0"/>
+        <w:keepLines w:val="0"/>
+        <w:widowControl/>
+        <w:suppressLineNumbers w:val="0"/>
+        <w:jc w:val="center"/>
+        <w:rPr>
+          <w:rFonts w:hint="default" w:ascii="Calibri" w:hAnsi="Calibri" w:cs="Calibri"/>
+          <w:sz w:val="24"/>
+          <w:szCs w:val="24"/>
+        </w:rPr>
+      </w:pPr>
+      <w:r>
+        <w:rPr>
+          <w:rFonts w:hint="default" w:ascii="Calibri" w:hAnsi="Calibri" w:eastAsia="SimSun" w:cs="Calibri"/>
+          <w:color w:val="auto"/>
+          <w:sz w:val="24"/>
+          <w:szCs w:val="24"/>
+          <w:u w:val="none"/>
+        </w:rPr>
+        <w:drawing>
+          <wp:inline distT="0" distB="0" distL="114300" distR="114300">
+            <wp:extent cx="5328285" cy="2931160"/>
+            <wp:effectExtent l="0" t="0" r="5715" b="2540"/>
+            <wp:docPr id="1" name="Picture 1" descr="IMG_256">
+              <a:hlinkClick xmlns:a="http://schemas.openxmlformats.org/drawingml/2006/main" r:id="rId12"/>
+            </wp:docPr>
+            <wp:cNvGraphicFramePr>
+              <a:graphicFrameLocks xmlns:a="http://schemas.openxmlformats.org/drawingml/2006/main" noChangeAspect="1"/>
+            </wp:cNvGraphicFramePr>
+            <a:graphic xmlns:a="http://schemas.openxmlformats.org/drawingml/2006/main">
+              <a:graphicData uri="http://schemas.openxmlformats.org/drawingml/2006/picture">
+                <pic:pic xmlns:pic="http://schemas.openxmlformats.org/drawingml/2006/picture">
+                  <pic:nvPicPr>
+                    <pic:cNvPr id="1" name="Picture 1" descr="IMG_256"/>
+                    <pic:cNvPicPr>
+                      <a:picLocks noChangeAspect="1"/>
+                    </pic:cNvPicPr>
+                  </pic:nvPicPr>
+                  <pic:blipFill>
+                    <a:blip r:embed="rId13"/>
+                    <a:stretch>
+                      <a:fillRect/>
+                    </a:stretch>
+                  </pic:blipFill>
+                  <pic:spPr>
+                    <a:xfrm>
+                      <a:off x="0" y="0"/>
+                      <a:ext cx="5328285" cy="2931160"/>
+                    </a:xfrm>
+                    <a:prstGeom prst="rect">
+                      <a:avLst/>
+                    </a:prstGeom>
+                    <a:noFill/>
+                    <a:ln w="9525">
+                      <a:noFill/>
+                    </a:ln>
+                  </pic:spPr>
+                </pic:pic>
+              </a:graphicData>
+            </a:graphic>
+          </wp:inline>
+        </w:drawing>
+      </w:r>
+    </w:p>
+    <w:p>
+      <w:pPr>
+        <w:keepNext w:val="0"/>
+        <w:keepLines w:val="0"/>
+        <w:widowControl/>
+        <w:suppressLineNumbers w:val="0"/>
+        <w:jc w:val="center"/>
+        <w:rPr>
+          <w:rFonts w:hint="default" w:ascii="Calibri" w:hAnsi="Calibri" w:cs="Calibri"/>
+          <w:b/>
+          <w:bCs/>
+          <w:sz w:val="24"/>
+          <w:szCs w:val="24"/>
+        </w:rPr>
+      </w:pPr>
+      <w:r>
+        <w:rPr>
+          <w:rFonts w:hint="default" w:ascii="Calibri" w:hAnsi="Calibri" w:eastAsia="SimSun" w:cs="Calibri"/>
+          <w:b/>
+          <w:bCs/>
+          <w:kern w:val="0"/>
+          <w:sz w:val="24"/>
+          <w:szCs w:val="24"/>
+          <w:lang w:val="en-US" w:eastAsia="zh-CN" w:bidi="ar"/>
+        </w:rPr>
+        <w:t>Original data with 5000 points</w:t>
+      </w:r>
+    </w:p>
+    <w:p>
+      <w:pPr>
+        <w:keepNext w:val="0"/>
+        <w:keepLines w:val="0"/>
+        <w:widowControl/>
+        <w:suppressLineNumbers w:val="0"/>
+        <w:jc w:val="left"/>
+        <w:rPr>
+          <w:rFonts w:hint="default" w:ascii="Calibri" w:hAnsi="Calibri" w:eastAsia="SimSun" w:cs="Calibri"/>
+          <w:kern w:val="0"/>
+          <w:sz w:val="24"/>
+          <w:szCs w:val="24"/>
+          <w:lang w:val="en-US" w:eastAsia="zh-CN" w:bidi="ar"/>
         </w:rPr>
       </w:pPr>
     </w:p>
@@ -1280,7 +1396,7 @@
                     </pic:cNvPicPr>
                   </pic:nvPicPr>
                   <pic:blipFill>
-                    <a:blip r:embed="rId12"/>
+                    <a:blip r:embed="rId14"/>
                     <a:stretch>
                       <a:fillRect/>
                     </a:stretch>
@@ -1410,7 +1526,7 @@
                     </pic:cNvPicPr>
                   </pic:nvPicPr>
                   <pic:blipFill>
-                    <a:blip r:embed="rId13"/>
+                    <a:blip r:embed="rId15"/>
                     <a:stretch>
                       <a:fillRect/>
                     </a:stretch>
@@ -2165,6 +2281,98 @@
         </w:rPr>
       </w:pPr>
     </w:p>
+    <w:p>
+      <w:pPr>
+        <w:rPr>
+          <w:rFonts w:hint="default" w:ascii="Calibri" w:hAnsi="Calibri" w:cs="Calibri"/>
+          <w:sz w:val="24"/>
+          <w:szCs w:val="24"/>
+        </w:rPr>
+      </w:pPr>
+    </w:p>
+    <w:p>
+      <w:pPr>
+        <w:rPr>
+          <w:rFonts w:hint="default" w:ascii="Calibri" w:hAnsi="Calibri" w:cs="Calibri"/>
+          <w:sz w:val="24"/>
+          <w:szCs w:val="24"/>
+          <w:lang w:val="en-MY"/>
+        </w:rPr>
+      </w:pPr>
+      <w:r>
+        <w:rPr>
+          <w:rFonts w:hint="default" w:ascii="Calibri" w:hAnsi="Calibri" w:cs="Calibri"/>
+          <w:sz w:val="24"/>
+          <w:szCs w:val="24"/>
+          <w:lang w:val="en-MY"/>
+        </w:rPr>
+        <w:t>Article published at:</w:t>
+      </w:r>
+    </w:p>
+    <w:p>
+      <w:pPr>
+        <w:numPr>
+          <w:ilvl w:val="0"/>
+          <w:numId w:val="2"/>
+        </w:numPr>
+        <w:tabs>
+          <w:tab w:val="clear" w:pos="420"/>
+        </w:tabs>
+        <w:ind w:left="420" w:leftChars="0" w:hanging="420" w:firstLineChars="0"/>
+        <w:rPr>
+          <w:rFonts w:hint="default" w:ascii="Calibri" w:hAnsi="Calibri" w:cs="Calibri"/>
+          <w:sz w:val="24"/>
+          <w:szCs w:val="24"/>
+          <w:lang w:val="en-MY"/>
+        </w:rPr>
+      </w:pPr>
+      <w:r>
+        <w:rPr>
+          <w:rFonts w:hint="default" w:ascii="Calibri" w:hAnsi="Calibri" w:cs="Calibri"/>
+          <w:sz w:val="24"/>
+          <w:szCs w:val="24"/>
+          <w:lang w:val="en-MY"/>
+        </w:rPr>
+        <w:fldChar w:fldCharType="begin"/>
+      </w:r>
+      <w:r>
+        <w:rPr>
+          <w:rFonts w:hint="default" w:ascii="Calibri" w:hAnsi="Calibri" w:cs="Calibri"/>
+          <w:sz w:val="24"/>
+          <w:szCs w:val="24"/>
+          <w:lang w:val="en-MY"/>
+        </w:rPr>
+        <w:instrText xml:space="preserve"> HYPERLINK "https://www.codearteng.com/2020/08/implementation-of-downsampling.html" </w:instrText>
+      </w:r>
+      <w:r>
+        <w:rPr>
+          <w:rFonts w:hint="default" w:ascii="Calibri" w:hAnsi="Calibri" w:cs="Calibri"/>
+          <w:sz w:val="24"/>
+          <w:szCs w:val="24"/>
+          <w:lang w:val="en-MY"/>
+        </w:rPr>
+        <w:fldChar w:fldCharType="separate"/>
+      </w:r>
+      <w:r>
+        <w:rPr>
+          <w:rStyle w:val="6"/>
+          <w:rFonts w:hint="default" w:ascii="Calibri" w:hAnsi="Calibri" w:cs="Calibri"/>
+          <w:sz w:val="24"/>
+          <w:szCs w:val="24"/>
+          <w:lang w:val="en-MY"/>
+        </w:rPr>
+        <w:t>https://www.codearteng.com/2020/08/implementation-of-downsampling.html</w:t>
+      </w:r>
+      <w:r>
+        <w:rPr>
+          <w:rFonts w:hint="default" w:ascii="Calibri" w:hAnsi="Calibri" w:cs="Calibri"/>
+          <w:sz w:val="24"/>
+          <w:szCs w:val="24"/>
+          <w:lang w:val="en-MY"/>
+        </w:rPr>
+        <w:fldChar w:fldCharType="end"/>
+      </w:r>
+    </w:p>
     <w:sectPr>
       <w:pgSz w:w="11906" w:h="16838"/>
       <w:pgMar w:top="1440" w:right="1800" w:bottom="1440" w:left="1800" w:header="720" w:footer="720" w:gutter="0"/>
@@ -2326,8 +2534,31 @@
       </w:rPr>
     </w:lvl>
   </w:abstractNum>
+  <w:abstractNum w:abstractNumId="1">
+    <w:nsid w:val="5784BAAE"/>
+    <w:multiLevelType w:val="singleLevel"/>
+    <w:tmpl w:val="5784BAAE"/>
+    <w:lvl w:ilvl="0" w:tentative="0">
+      <w:start w:val="1"/>
+      <w:numFmt w:val="bullet"/>
+      <w:lvlText w:val=""/>
+      <w:lvlJc w:val="left"/>
+      <w:pPr>
+        <w:tabs>
+          <w:tab w:val="left" w:pos="420"/>
+        </w:tabs>
+        <w:ind w:left="420" w:leftChars="0" w:hanging="420" w:firstLineChars="0"/>
+      </w:pPr>
+      <w:rPr>
+        <w:rFonts w:hint="default" w:ascii="Wingdings" w:hAnsi="Wingdings"/>
+      </w:rPr>
+    </w:lvl>
+  </w:abstractNum>
   <w:num w:numId="1">
     <w:abstractNumId w:val="0"/>
+  </w:num>
+  <w:num w:numId="2">
+    <w:abstractNumId w:val="1"/>
   </w:num>
 </w:numbering>
 </file>
@@ -2408,7 +2639,7 @@
     <w:lsdException w:qFormat="1" w:unhideWhenUsed="0" w:uiPriority="0" w:semiHidden="0" w:name="Title"/>
     <w:lsdException w:unhideWhenUsed="0" w:uiPriority="0" w:semiHidden="0" w:name="Closing"/>
     <w:lsdException w:unhideWhenUsed="0" w:uiPriority="0" w:semiHidden="0" w:name="Signature"/>
-    <w:lsdException w:unhideWhenUsed="0" w:uiPriority="0" w:name="Default Paragraph Font"/>
+    <w:lsdException w:qFormat="1" w:unhideWhenUsed="0" w:uiPriority="0" w:name="Default Paragraph Font"/>
     <w:lsdException w:unhideWhenUsed="0" w:uiPriority="0" w:semiHidden="0" w:name="Body Text"/>
     <w:lsdException w:unhideWhenUsed="0" w:uiPriority="0" w:semiHidden="0" w:name="Body Text Indent"/>
     <w:lsdException w:unhideWhenUsed="0" w:uiPriority="0" w:semiHidden="0" w:name="List Continue"/>
@@ -2446,7 +2677,7 @@
     <w:lsdException w:unhideWhenUsed="0" w:uiPriority="0" w:semiHidden="0" w:name="HTML Sample"/>
     <w:lsdException w:unhideWhenUsed="0" w:uiPriority="0" w:semiHidden="0" w:name="HTML Typewriter"/>
     <w:lsdException w:unhideWhenUsed="0" w:uiPriority="0" w:semiHidden="0" w:name="HTML Variable"/>
-    <w:lsdException w:unhideWhenUsed="0" w:uiPriority="0" w:name="Normal Table"/>
+    <w:lsdException w:qFormat="1" w:unhideWhenUsed="0" w:uiPriority="0" w:name="Normal Table"/>
     <w:lsdException w:unhideWhenUsed="0" w:uiPriority="0" w:semiHidden="0" w:name="annotation subject"/>
     <w:lsdException w:unhideWhenUsed="0" w:uiPriority="0" w:semiHidden="0" w:name="Table Simple 1"/>
     <w:lsdException w:unhideWhenUsed="0" w:uiPriority="0" w:semiHidden="0" w:name="Table Simple 2"/>
@@ -2645,11 +2876,13 @@
   <w:style w:type="character" w:default="1" w:styleId="4">
     <w:name w:val="Default Paragraph Font"/>
     <w:semiHidden/>
+    <w:qFormat/>
     <w:uiPriority w:val="0"/>
   </w:style>
   <w:style w:type="table" w:default="1" w:styleId="5">
     <w:name w:val="Normal Table"/>
     <w:semiHidden/>
+    <w:qFormat/>
     <w:uiPriority w:val="0"/>
     <w:tblPr>
       <w:tblCellMar>

</xml_diff>